<commit_message>
offerte updatet en kleine wijziginen
</commit_message>
<xml_diff>
--- a/Documentatie/KT1/ad.1.2_Interview.docx
+++ b/Documentatie/KT1/ad.1.2_Interview.docx
@@ -4348,21 +4348,19 @@
       <w:r>
         <w:br w:type="page"/>
       </w:r>
-      <w:bookmarkStart w:id="0" w:name="_GoBack"/>
-      <w:bookmarkEnd w:id="0"/>
     </w:p>
     <w:p>
       <w:pPr>
         <w:pStyle w:val="Heading1"/>
       </w:pPr>
-      <w:bookmarkStart w:id="1" w:name="_Toc475453082"/>
-      <w:bookmarkStart w:id="2" w:name="_Toc479887209"/>
+      <w:bookmarkStart w:id="0" w:name="_Toc475453082"/>
+      <w:bookmarkStart w:id="1" w:name="_Toc479887209"/>
       <w:r>
         <w:lastRenderedPageBreak/>
         <w:t>Inleiding</w:t>
       </w:r>
+      <w:bookmarkEnd w:id="0"/>
       <w:bookmarkEnd w:id="1"/>
-      <w:bookmarkEnd w:id="2"/>
     </w:p>
     <w:p>
       <w:pPr>
@@ -4395,15 +4393,15 @@
       <w:pPr>
         <w:pStyle w:val="Heading1"/>
       </w:pPr>
-      <w:bookmarkStart w:id="3" w:name="_Toc475436310"/>
-      <w:bookmarkStart w:id="4" w:name="_Toc479317016"/>
-      <w:bookmarkStart w:id="5" w:name="_Toc479887210"/>
+      <w:bookmarkStart w:id="2" w:name="_Toc475436310"/>
+      <w:bookmarkStart w:id="3" w:name="_Toc479317016"/>
+      <w:bookmarkStart w:id="4" w:name="_Toc479887210"/>
       <w:r>
         <w:t>Vragen</w:t>
       </w:r>
+      <w:bookmarkEnd w:id="2"/>
       <w:bookmarkEnd w:id="3"/>
       <w:bookmarkEnd w:id="4"/>
-      <w:bookmarkEnd w:id="5"/>
     </w:p>
     <w:p>
       <w:pPr>
@@ -4416,9 +4414,9 @@
           <w:b/>
         </w:rPr>
       </w:pPr>
-      <w:bookmarkStart w:id="6" w:name="_Toc475434523"/>
-      <w:bookmarkStart w:id="7" w:name="_Toc475436311"/>
-      <w:bookmarkStart w:id="8" w:name="_Toc479241091"/>
+      <w:bookmarkStart w:id="5" w:name="_Toc475434523"/>
+      <w:bookmarkStart w:id="6" w:name="_Toc475436311"/>
+      <w:bookmarkStart w:id="7" w:name="_Toc479241091"/>
       <w:r>
         <w:rPr>
           <w:b/>
@@ -4862,14 +4860,8 @@
       <w:pPr>
         <w:pStyle w:val="NoSpacing"/>
       </w:pPr>
-    </w:p>
-    <w:p>
-      <w:pPr>
-        <w:pStyle w:val="NoSpacing"/>
-      </w:pPr>
-      <w:r>
-        <w:br w:type="page"/>
-      </w:r>
+      <w:bookmarkStart w:id="8" w:name="_GoBack"/>
+      <w:bookmarkEnd w:id="8"/>
     </w:p>
     <w:p>
       <w:pPr>
@@ -4886,7 +4878,6 @@
         <w:rPr>
           <w:b/>
         </w:rPr>
-        <w:lastRenderedPageBreak/>
         <w:t>Moet er de mogelijk zijn om een kleurcode toe te kennen aan een label of is alleen tekst voldoende?</w:t>
       </w:r>
     </w:p>
@@ -5764,9 +5755,9 @@
         <w:lastRenderedPageBreak/>
         <w:t>Revisies</w:t>
       </w:r>
+      <w:bookmarkEnd w:id="5"/>
       <w:bookmarkEnd w:id="6"/>
       <w:bookmarkEnd w:id="7"/>
-      <w:bookmarkEnd w:id="8"/>
       <w:bookmarkEnd w:id="9"/>
     </w:p>
     <w:tbl>
@@ -6105,7 +6096,7 @@
                 <w:bCs/>
                 <w:noProof/>
               </w:rPr>
-              <w:t>1</w:t>
+              <w:t>8</w:t>
             </w:r>
             <w:r>
               <w:rPr>
@@ -6150,7 +6141,7 @@
                 <w:bCs/>
                 <w:noProof/>
               </w:rPr>
-              <w:t>9</w:t>
+              <w:t>8</w:t>
             </w:r>
             <w:r>
               <w:rPr>
@@ -7295,7 +7286,7 @@
 </file>
 
 <file path=customXml/itemProps1.xml><?xml version="1.0" encoding="utf-8"?>
-<ds:datastoreItem xmlns:ds="http://schemas.openxmlformats.org/officeDocument/2006/customXml" ds:itemID="{E19E9A0F-0CFB-4273-9508-B74E36C25A19}">
+<ds:datastoreItem xmlns:ds="http://schemas.openxmlformats.org/officeDocument/2006/customXml" ds:itemID="{E50E575D-9FA2-4535-99DA-E986502AF765}">
   <ds:schemaRefs>
     <ds:schemaRef ds:uri="http://schemas.openxmlformats.org/officeDocument/2006/bibliography"/>
   </ds:schemaRefs>

</xml_diff>

<commit_message>
updates in interview, planning modeldictionary
</commit_message>
<xml_diff>
--- a/Documentatie/KT1/ad.1.2_Interview.docx
+++ b/Documentatie/KT1/ad.1.2_Interview.docx
@@ -4326,21 +4326,19 @@
       <w:r>
         <w:br w:type="page"/>
       </w:r>
-      <w:bookmarkStart w:id="0" w:name="_GoBack"/>
-      <w:bookmarkEnd w:id="0"/>
     </w:p>
     <w:p>
       <w:pPr>
         <w:pStyle w:val="Heading1"/>
       </w:pPr>
-      <w:bookmarkStart w:id="1" w:name="_Toc475453082"/>
-      <w:bookmarkStart w:id="2" w:name="_Toc479887209"/>
+      <w:bookmarkStart w:id="0" w:name="_Toc475453082"/>
+      <w:bookmarkStart w:id="1" w:name="_Toc479887209"/>
       <w:r>
         <w:lastRenderedPageBreak/>
         <w:t>Inleiding</w:t>
       </w:r>
+      <w:bookmarkEnd w:id="0"/>
       <w:bookmarkEnd w:id="1"/>
-      <w:bookmarkEnd w:id="2"/>
     </w:p>
     <w:p>
       <w:pPr>
@@ -4368,6 +4366,8 @@
       <w:pPr>
         <w:pStyle w:val="NoSpacing"/>
       </w:pPr>
+      <w:bookmarkStart w:id="2" w:name="_GoBack"/>
+      <w:bookmarkEnd w:id="2"/>
     </w:p>
     <w:p>
       <w:pPr>
@@ -4788,6 +4788,9 @@
     <w:p>
       <w:pPr>
         <w:pStyle w:val="NoSpacing"/>
+        <w:rPr>
+          <w:b/>
+        </w:rPr>
       </w:pPr>
     </w:p>
     <w:p>
@@ -4805,23 +4808,48 @@
         <w:rPr>
           <w:b/>
         </w:rPr>
-        <w:t>Moet er de mogelijk zijn om een kleurcode toe te kennen aan een label of is alleen tekst voldoende?</w:t>
+        <w:t>Moet er bij het tabblad (school)cijfers alleen velden zijn voor cijfers invullen of moet er nog extra velden zijn om meer informatie te gegeven?</w:t>
       </w:r>
     </w:p>
     <w:p>
       <w:pPr>
         <w:pStyle w:val="NoSpacing"/>
-        <w:rPr>
-          <w:b/>
-        </w:rPr>
-      </w:pPr>
+        <w:ind w:left="720"/>
+      </w:pPr>
+      <w:r>
+        <w:t>Ook voor het vak. Ofwel:</w:t>
+      </w:r>
     </w:p>
     <w:p>
       <w:pPr>
         <w:pStyle w:val="NoSpacing"/>
-        <w:rPr>
-          <w:b/>
-        </w:rPr>
+        <w:ind w:firstLine="708"/>
+      </w:pPr>
+      <w:r>
+        <w:t>Nederlands</w:t>
+      </w:r>
+    </w:p>
+    <w:p>
+      <w:pPr>
+        <w:pStyle w:val="NoSpacing"/>
+        <w:ind w:firstLine="708"/>
+      </w:pPr>
+      <w:r>
+        <w:t>Wiskunde</w:t>
+      </w:r>
+    </w:p>
+    <w:p>
+      <w:pPr>
+        <w:pStyle w:val="NoSpacing"/>
+        <w:ind w:firstLine="708"/>
+      </w:pPr>
+      <w:r>
+        <w:t>Engels</w:t>
+      </w:r>
+    </w:p>
+    <w:p>
+      <w:pPr>
+        <w:pStyle w:val="NoSpacing"/>
       </w:pPr>
     </w:p>
     <w:p>
@@ -4839,44 +4867,17 @@
         <w:rPr>
           <w:b/>
         </w:rPr>
-        <w:t>Moet er bij het tabblad (school)cijfers alleen velden zijn voor cijfers invullen of moet er nog extra velden zijn om meer informatie te gegeven?</w:t>
-      </w:r>
-    </w:p>
-    <w:p>
-      <w:pPr>
-        <w:pStyle w:val="NoSpacing"/>
-        <w:rPr>
-          <w:b/>
-        </w:rPr>
-      </w:pPr>
-    </w:p>
-    <w:p>
-      <w:pPr>
-        <w:pStyle w:val="NoSpacing"/>
-      </w:pPr>
-    </w:p>
-    <w:p>
-      <w:pPr>
-        <w:pStyle w:val="NoSpacing"/>
-        <w:numPr>
-          <w:ilvl w:val="0"/>
-          <w:numId w:val="2"/>
-        </w:numPr>
-        <w:rPr>
-          <w:b/>
-        </w:rPr>
-      </w:pPr>
-      <w:r>
-        <w:rPr>
-          <w:b/>
-        </w:rPr>
         <w:t>Hoe moet de vormgeving er uit komen te zien van het icoon van de applicatie?</w:t>
       </w:r>
     </w:p>
     <w:p>
       <w:pPr>
         <w:pStyle w:val="NoSpacing"/>
-      </w:pPr>
+        <w:ind w:left="720"/>
+      </w:pPr>
+      <w:r>
+        <w:t>Passend bij mijn website, denk aan kleur, logo enz.</w:t>
+      </w:r>
     </w:p>
     <w:p>
       <w:pPr>
@@ -4911,10 +4912,11 @@
     <w:p>
       <w:pPr>
         <w:pStyle w:val="NoSpacing"/>
-        <w:rPr>
-          <w:b/>
-        </w:rPr>
-      </w:pPr>
+        <w:ind w:left="720"/>
+      </w:pPr>
+      <w:r>
+        <w:t>Indien mogelijk een app op de telefoon? Anders online met link via mijn website?</w:t>
+      </w:r>
     </w:p>
     <w:p>
       <w:pPr>
@@ -4945,689 +4947,19 @@
     <w:p>
       <w:pPr>
         <w:pStyle w:val="NoSpacing"/>
-        <w:rPr>
-          <w:b/>
-        </w:rPr>
-      </w:pPr>
-    </w:p>
-    <w:p>
-      <w:pPr>
-        <w:pStyle w:val="NoSpacing"/>
-        <w:rPr>
-          <w:b/>
-        </w:rPr>
-      </w:pPr>
-    </w:p>
-    <w:p>
-      <w:pPr>
-        <w:pStyle w:val="NoSpacing"/>
-        <w:rPr>
-          <w:b/>
-        </w:rPr>
+        <w:ind w:left="720"/>
       </w:pPr>
       <w:r>
-        <w:rPr>
-          <w:b/>
-        </w:rPr>
-        <w:br w:type="page"/>
+        <w:t>Zelfde als mijn website</w:t>
+      </w:r>
+      <w:r>
+        <w:t>.</w:t>
       </w:r>
     </w:p>
     <w:p>
       <w:pPr>
         <w:pStyle w:val="NoSpacing"/>
-        <w:numPr>
-          <w:ilvl w:val="0"/>
-          <w:numId w:val="2"/>
-        </w:numPr>
-        <w:rPr>
-          <w:b/>
-        </w:rPr>
-      </w:pPr>
-      <w:r>
-        <w:rPr>
-          <w:b/>
-        </w:rPr>
-        <w:lastRenderedPageBreak/>
-        <w:t>Wat voor styling moet de applicatie hebben? Kies hieronder voor een of meerdere kleuren en accenten per componenten bijvoorbeeld voor: knoppen, achtergrond, tabellen, links en tekst, tenzij u al een patroon/textuur in gedachten had voor deze componenten.</w:t>
-      </w:r>
-    </w:p>
-    <w:p>
-      <w:pPr>
-        <w:pStyle w:val="NoSpacing"/>
-      </w:pPr>
-      <w:r>
-        <w:rPr>
-          <w:noProof/>
-          <w:lang w:eastAsia="nl-NL"/>
-        </w:rPr>
-        <w:drawing>
-          <wp:inline distT="0" distB="0" distL="0" distR="0" wp14:anchorId="7D846683" wp14:editId="5B5DB9E8">
-            <wp:extent cx="5762625" cy="7743825"/>
-            <wp:effectExtent l="0" t="0" r="9525" b="9525"/>
-            <wp:docPr id="35" name="Picture 35" descr="md1"/>
-            <wp:cNvGraphicFramePr>
-              <a:graphicFrameLocks xmlns:a="http://schemas.openxmlformats.org/drawingml/2006/main" noChangeAspect="1"/>
-            </wp:cNvGraphicFramePr>
-            <a:graphic xmlns:a="http://schemas.openxmlformats.org/drawingml/2006/main">
-              <a:graphicData uri="http://schemas.openxmlformats.org/drawingml/2006/picture">
-                <pic:pic xmlns:pic="http://schemas.openxmlformats.org/drawingml/2006/picture">
-                  <pic:nvPicPr>
-                    <pic:cNvPr id="0" name="Picture 1" descr="md1"/>
-                    <pic:cNvPicPr>
-                      <a:picLocks noChangeAspect="1" noChangeArrowheads="1"/>
-                    </pic:cNvPicPr>
-                  </pic:nvPicPr>
-                  <pic:blipFill>
-                    <a:blip r:embed="rId10">
-                      <a:extLst>
-                        <a:ext uri="{28A0092B-C50C-407E-A947-70E740481C1C}">
-                          <a14:useLocalDpi xmlns:a14="http://schemas.microsoft.com/office/drawing/2010/main" val="0"/>
-                        </a:ext>
-                      </a:extLst>
-                    </a:blip>
-                    <a:srcRect/>
-                    <a:stretch>
-                      <a:fillRect/>
-                    </a:stretch>
-                  </pic:blipFill>
-                  <pic:spPr bwMode="auto">
-                    <a:xfrm>
-                      <a:off x="0" y="0"/>
-                      <a:ext cx="5762625" cy="7743825"/>
-                    </a:xfrm>
-                    <a:prstGeom prst="rect">
-                      <a:avLst/>
-                    </a:prstGeom>
-                    <a:noFill/>
-                    <a:ln>
-                      <a:noFill/>
-                    </a:ln>
-                  </pic:spPr>
-                </pic:pic>
-              </a:graphicData>
-            </a:graphic>
-          </wp:inline>
-        </w:drawing>
-      </w:r>
-    </w:p>
-    <w:p>
-      <w:pPr>
-        <w:pStyle w:val="NoSpacing"/>
-      </w:pPr>
-      <w:r>
-        <w:rPr>
-          <w:noProof/>
-          <w:lang w:eastAsia="nl-NL"/>
-        </w:rPr>
-        <w:lastRenderedPageBreak/>
-        <w:drawing>
-          <wp:inline distT="0" distB="0" distL="0" distR="0" wp14:anchorId="35B1DF1C" wp14:editId="03C9093F">
-            <wp:extent cx="5762625" cy="7743825"/>
-            <wp:effectExtent l="0" t="0" r="9525" b="9525"/>
-            <wp:docPr id="34" name="Picture 34" descr="md2"/>
-            <wp:cNvGraphicFramePr>
-              <a:graphicFrameLocks xmlns:a="http://schemas.openxmlformats.org/drawingml/2006/main" noChangeAspect="1"/>
-            </wp:cNvGraphicFramePr>
-            <a:graphic xmlns:a="http://schemas.openxmlformats.org/drawingml/2006/main">
-              <a:graphicData uri="http://schemas.openxmlformats.org/drawingml/2006/picture">
-                <pic:pic xmlns:pic="http://schemas.openxmlformats.org/drawingml/2006/picture">
-                  <pic:nvPicPr>
-                    <pic:cNvPr id="0" name="Picture 2" descr="md2"/>
-                    <pic:cNvPicPr>
-                      <a:picLocks noChangeAspect="1" noChangeArrowheads="1"/>
-                    </pic:cNvPicPr>
-                  </pic:nvPicPr>
-                  <pic:blipFill>
-                    <a:blip r:embed="rId11">
-                      <a:extLst>
-                        <a:ext uri="{28A0092B-C50C-407E-A947-70E740481C1C}">
-                          <a14:useLocalDpi xmlns:a14="http://schemas.microsoft.com/office/drawing/2010/main" val="0"/>
-                        </a:ext>
-                      </a:extLst>
-                    </a:blip>
-                    <a:srcRect/>
-                    <a:stretch>
-                      <a:fillRect/>
-                    </a:stretch>
-                  </pic:blipFill>
-                  <pic:spPr bwMode="auto">
-                    <a:xfrm>
-                      <a:off x="0" y="0"/>
-                      <a:ext cx="5762625" cy="7743825"/>
-                    </a:xfrm>
-                    <a:prstGeom prst="rect">
-                      <a:avLst/>
-                    </a:prstGeom>
-                    <a:noFill/>
-                    <a:ln>
-                      <a:noFill/>
-                    </a:ln>
-                  </pic:spPr>
-                </pic:pic>
-              </a:graphicData>
-            </a:graphic>
-          </wp:inline>
-        </w:drawing>
-      </w:r>
-    </w:p>
-    <w:p>
-      <w:pPr>
-        <w:pStyle w:val="NoSpacing"/>
-      </w:pPr>
-      <w:r>
-        <w:br w:type="page"/>
-      </w:r>
-    </w:p>
-    <w:p>
-      <w:pPr>
-        <w:pStyle w:val="NoSpacing"/>
-      </w:pPr>
-      <w:r>
-        <w:rPr>
-          <w:noProof/>
-          <w:lang w:eastAsia="nl-NL"/>
-        </w:rPr>
-        <w:lastRenderedPageBreak/>
-        <w:drawing>
-          <wp:inline distT="0" distB="0" distL="0" distR="0" wp14:anchorId="527461B8" wp14:editId="55D5B3A6">
-            <wp:extent cx="5762625" cy="7743825"/>
-            <wp:effectExtent l="0" t="0" r="9525" b="9525"/>
-            <wp:docPr id="33" name="Picture 33" descr="md3"/>
-            <wp:cNvGraphicFramePr>
-              <a:graphicFrameLocks xmlns:a="http://schemas.openxmlformats.org/drawingml/2006/main" noChangeAspect="1"/>
-            </wp:cNvGraphicFramePr>
-            <a:graphic xmlns:a="http://schemas.openxmlformats.org/drawingml/2006/main">
-              <a:graphicData uri="http://schemas.openxmlformats.org/drawingml/2006/picture">
-                <pic:pic xmlns:pic="http://schemas.openxmlformats.org/drawingml/2006/picture">
-                  <pic:nvPicPr>
-                    <pic:cNvPr id="0" name="Picture 3" descr="md3"/>
-                    <pic:cNvPicPr>
-                      <a:picLocks noChangeAspect="1" noChangeArrowheads="1"/>
-                    </pic:cNvPicPr>
-                  </pic:nvPicPr>
-                  <pic:blipFill>
-                    <a:blip r:embed="rId12">
-                      <a:extLst>
-                        <a:ext uri="{28A0092B-C50C-407E-A947-70E740481C1C}">
-                          <a14:useLocalDpi xmlns:a14="http://schemas.microsoft.com/office/drawing/2010/main" val="0"/>
-                        </a:ext>
-                      </a:extLst>
-                    </a:blip>
-                    <a:srcRect/>
-                    <a:stretch>
-                      <a:fillRect/>
-                    </a:stretch>
-                  </pic:blipFill>
-                  <pic:spPr bwMode="auto">
-                    <a:xfrm>
-                      <a:off x="0" y="0"/>
-                      <a:ext cx="5762625" cy="7743825"/>
-                    </a:xfrm>
-                    <a:prstGeom prst="rect">
-                      <a:avLst/>
-                    </a:prstGeom>
-                    <a:noFill/>
-                    <a:ln>
-                      <a:noFill/>
-                    </a:ln>
-                  </pic:spPr>
-                </pic:pic>
-              </a:graphicData>
-            </a:graphic>
-          </wp:inline>
-        </w:drawing>
-      </w:r>
-    </w:p>
-    <w:p>
-      <w:pPr>
-        <w:pStyle w:val="NoSpacing"/>
-      </w:pPr>
-      <w:r>
-        <w:br w:type="page"/>
-      </w:r>
-    </w:p>
-    <w:p>
-      <w:pPr>
-        <w:pStyle w:val="NoSpacing"/>
-      </w:pPr>
-      <w:r>
-        <w:rPr>
-          <w:noProof/>
-          <w:lang w:eastAsia="nl-NL"/>
-        </w:rPr>
-        <w:lastRenderedPageBreak/>
-        <w:drawing>
-          <wp:inline distT="0" distB="0" distL="0" distR="0" wp14:anchorId="0259BF0D" wp14:editId="4802FDBC">
-            <wp:extent cx="5753100" cy="4362450"/>
-            <wp:effectExtent l="0" t="0" r="0" b="0"/>
-            <wp:docPr id="11" name="Picture 11" descr="md4"/>
-            <wp:cNvGraphicFramePr>
-              <a:graphicFrameLocks xmlns:a="http://schemas.openxmlformats.org/drawingml/2006/main" noChangeAspect="1"/>
-            </wp:cNvGraphicFramePr>
-            <a:graphic xmlns:a="http://schemas.openxmlformats.org/drawingml/2006/main">
-              <a:graphicData uri="http://schemas.openxmlformats.org/drawingml/2006/picture">
-                <pic:pic xmlns:pic="http://schemas.openxmlformats.org/drawingml/2006/picture">
-                  <pic:nvPicPr>
-                    <pic:cNvPr id="0" name="Picture 4" descr="md4"/>
-                    <pic:cNvPicPr>
-                      <a:picLocks noChangeAspect="1" noChangeArrowheads="1"/>
-                    </pic:cNvPicPr>
-                  </pic:nvPicPr>
-                  <pic:blipFill>
-                    <a:blip r:embed="rId13">
-                      <a:extLst>
-                        <a:ext uri="{28A0092B-C50C-407E-A947-70E740481C1C}">
-                          <a14:useLocalDpi xmlns:a14="http://schemas.microsoft.com/office/drawing/2010/main" val="0"/>
-                        </a:ext>
-                      </a:extLst>
-                    </a:blip>
-                    <a:srcRect/>
-                    <a:stretch>
-                      <a:fillRect/>
-                    </a:stretch>
-                  </pic:blipFill>
-                  <pic:spPr bwMode="auto">
-                    <a:xfrm>
-                      <a:off x="0" y="0"/>
-                      <a:ext cx="5753100" cy="4362450"/>
-                    </a:xfrm>
-                    <a:prstGeom prst="rect">
-                      <a:avLst/>
-                    </a:prstGeom>
-                    <a:noFill/>
-                    <a:ln>
-                      <a:noFill/>
-                    </a:ln>
-                  </pic:spPr>
-                </pic:pic>
-              </a:graphicData>
-            </a:graphic>
-          </wp:inline>
-        </w:drawing>
-      </w:r>
-    </w:p>
-    <w:p>
-      <w:pPr>
-        <w:pStyle w:val="NoSpacing"/>
-      </w:pPr>
-    </w:p>
-    <w:p>
-      <w:pPr>
-        <w:pStyle w:val="NoSpacing"/>
-      </w:pPr>
-    </w:p>
-    <w:tbl>
-      <w:tblPr>
-        <w:tblStyle w:val="TableGrid"/>
-        <w:tblW w:w="0" w:type="auto"/>
-        <w:tblBorders>
-          <w:top w:val="none" w:sz="0" w:space="0" w:color="auto"/>
-          <w:left w:val="none" w:sz="0" w:space="0" w:color="auto"/>
-          <w:bottom w:val="none" w:sz="0" w:space="0" w:color="auto"/>
-          <w:right w:val="none" w:sz="0" w:space="0" w:color="auto"/>
-          <w:insideH w:val="none" w:sz="0" w:space="0" w:color="auto"/>
-          <w:insideV w:val="none" w:sz="0" w:space="0" w:color="auto"/>
-        </w:tblBorders>
-        <w:tblLook w:val="04A0" w:firstRow="1" w:lastRow="0" w:firstColumn="1" w:lastColumn="0" w:noHBand="0" w:noVBand="1"/>
-      </w:tblPr>
-      <w:tblGrid>
-        <w:gridCol w:w="1423"/>
-        <w:gridCol w:w="7639"/>
-      </w:tblGrid>
-      <w:tr>
-        <w:tc>
-          <w:tcPr>
-            <w:tcW w:w="1423" w:type="dxa"/>
-          </w:tcPr>
-          <w:p>
-            <w:pPr>
-              <w:pStyle w:val="NoSpacing"/>
-              <w:rPr>
-                <w:b/>
-              </w:rPr>
-            </w:pPr>
-            <w:r>
-              <w:rPr>
-                <w:b/>
-              </w:rPr>
-              <w:t>Knoppen:</w:t>
-            </w:r>
-          </w:p>
-        </w:tc>
-        <w:tc>
-          <w:tcPr>
-            <w:tcW w:w="7639" w:type="dxa"/>
-          </w:tcPr>
-          <w:p>
-            <w:pPr>
-              <w:pStyle w:val="NoSpacing"/>
-            </w:pPr>
-            <w:r>
-              <w:t>Hex code: #</w:t>
-            </w:r>
-          </w:p>
-          <w:p>
-            <w:pPr>
-              <w:pStyle w:val="NoSpacing"/>
-            </w:pPr>
-          </w:p>
-        </w:tc>
-      </w:tr>
-      <w:tr>
-        <w:tc>
-          <w:tcPr>
-            <w:tcW w:w="1423" w:type="dxa"/>
-          </w:tcPr>
-          <w:p>
-            <w:pPr>
-              <w:pStyle w:val="NoSpacing"/>
-              <w:rPr>
-                <w:b/>
-              </w:rPr>
-            </w:pPr>
-            <w:r>
-              <w:rPr>
-                <w:b/>
-              </w:rPr>
-              <w:t xml:space="preserve">Ingedrukte knoppen: </w:t>
-            </w:r>
-          </w:p>
-          <w:p>
-            <w:pPr>
-              <w:pStyle w:val="NoSpacing"/>
-              <w:rPr>
-                <w:b/>
-              </w:rPr>
-            </w:pPr>
-          </w:p>
-        </w:tc>
-        <w:tc>
-          <w:tcPr>
-            <w:tcW w:w="7639" w:type="dxa"/>
-          </w:tcPr>
-          <w:p>
-            <w:pPr>
-              <w:pStyle w:val="NoSpacing"/>
-            </w:pPr>
-            <w:r>
-              <w:t>Hex code: #</w:t>
-            </w:r>
-          </w:p>
-          <w:p>
-            <w:pPr>
-              <w:pStyle w:val="NoSpacing"/>
-            </w:pPr>
-          </w:p>
-        </w:tc>
-      </w:tr>
-      <w:tr>
-        <w:tc>
-          <w:tcPr>
-            <w:tcW w:w="1423" w:type="dxa"/>
-          </w:tcPr>
-          <w:p>
-            <w:pPr>
-              <w:pStyle w:val="NoSpacing"/>
-              <w:rPr>
-                <w:b/>
-              </w:rPr>
-            </w:pPr>
-            <w:r>
-              <w:rPr>
-                <w:b/>
-              </w:rPr>
-              <w:t>Achtergrond:</w:t>
-            </w:r>
-          </w:p>
-        </w:tc>
-        <w:tc>
-          <w:tcPr>
-            <w:tcW w:w="7639" w:type="dxa"/>
-          </w:tcPr>
-          <w:p>
-            <w:pPr>
-              <w:pStyle w:val="NoSpacing"/>
-            </w:pPr>
-            <w:r>
-              <w:t>Hex code: #</w:t>
-            </w:r>
-          </w:p>
-          <w:p>
-            <w:pPr>
-              <w:pStyle w:val="NoSpacing"/>
-            </w:pPr>
-          </w:p>
-          <w:p>
-            <w:pPr>
-              <w:pStyle w:val="NoSpacing"/>
-            </w:pPr>
-          </w:p>
-        </w:tc>
-      </w:tr>
-      <w:tr>
-        <w:tc>
-          <w:tcPr>
-            <w:tcW w:w="1423" w:type="dxa"/>
-          </w:tcPr>
-          <w:p>
-            <w:pPr>
-              <w:pStyle w:val="NoSpacing"/>
-              <w:rPr>
-                <w:b/>
-              </w:rPr>
-            </w:pPr>
-            <w:r>
-              <w:rPr>
-                <w:b/>
-              </w:rPr>
-              <w:t>Tabellen:</w:t>
-            </w:r>
-          </w:p>
-        </w:tc>
-        <w:tc>
-          <w:tcPr>
-            <w:tcW w:w="7639" w:type="dxa"/>
-          </w:tcPr>
-          <w:p>
-            <w:pPr>
-              <w:pStyle w:val="NoSpacing"/>
-            </w:pPr>
-            <w:r>
-              <w:t>Hex code: #</w:t>
-            </w:r>
-          </w:p>
-          <w:p>
-            <w:pPr>
-              <w:pStyle w:val="NoSpacing"/>
-            </w:pPr>
-          </w:p>
-          <w:p>
-            <w:pPr>
-              <w:pStyle w:val="NoSpacing"/>
-            </w:pPr>
-          </w:p>
-        </w:tc>
-      </w:tr>
-      <w:tr>
-        <w:tc>
-          <w:tcPr>
-            <w:tcW w:w="1423" w:type="dxa"/>
-          </w:tcPr>
-          <w:p>
-            <w:pPr>
-              <w:pStyle w:val="NoSpacing"/>
-              <w:rPr>
-                <w:b/>
-              </w:rPr>
-            </w:pPr>
-            <w:r>
-              <w:rPr>
-                <w:b/>
-              </w:rPr>
-              <w:t>Links:</w:t>
-            </w:r>
-          </w:p>
-        </w:tc>
-        <w:tc>
-          <w:tcPr>
-            <w:tcW w:w="7639" w:type="dxa"/>
-          </w:tcPr>
-          <w:p>
-            <w:pPr>
-              <w:pStyle w:val="NoSpacing"/>
-            </w:pPr>
-            <w:r>
-              <w:t>Hex code: #</w:t>
-            </w:r>
-          </w:p>
-          <w:p>
-            <w:pPr>
-              <w:pStyle w:val="NoSpacing"/>
-            </w:pPr>
-          </w:p>
-          <w:p>
-            <w:pPr>
-              <w:pStyle w:val="NoSpacing"/>
-            </w:pPr>
-          </w:p>
-        </w:tc>
-      </w:tr>
-      <w:tr>
-        <w:tc>
-          <w:tcPr>
-            <w:tcW w:w="1423" w:type="dxa"/>
-          </w:tcPr>
-          <w:p>
-            <w:pPr>
-              <w:pStyle w:val="NoSpacing"/>
-              <w:rPr>
-                <w:b/>
-              </w:rPr>
-            </w:pPr>
-            <w:r>
-              <w:rPr>
-                <w:b/>
-              </w:rPr>
-              <w:t>Teksten:</w:t>
-            </w:r>
-          </w:p>
-        </w:tc>
-        <w:tc>
-          <w:tcPr>
-            <w:tcW w:w="7639" w:type="dxa"/>
-          </w:tcPr>
-          <w:p>
-            <w:pPr>
-              <w:pStyle w:val="NoSpacing"/>
-            </w:pPr>
-            <w:r>
-              <w:t>Hex code: #</w:t>
-            </w:r>
-          </w:p>
-          <w:p>
-            <w:pPr>
-              <w:pStyle w:val="NoSpacing"/>
-            </w:pPr>
-          </w:p>
-          <w:p>
-            <w:pPr>
-              <w:pStyle w:val="NoSpacing"/>
-            </w:pPr>
-          </w:p>
-        </w:tc>
-      </w:tr>
-      <w:tr>
-        <w:tc>
-          <w:tcPr>
-            <w:tcW w:w="1423" w:type="dxa"/>
-          </w:tcPr>
-          <w:p>
-            <w:pPr>
-              <w:pStyle w:val="NoSpacing"/>
-              <w:rPr>
-                <w:b/>
-              </w:rPr>
-            </w:pPr>
-            <w:r>
-              <w:rPr>
-                <w:b/>
-              </w:rPr>
-              <w:t>Tabbladen:</w:t>
-            </w:r>
-          </w:p>
-        </w:tc>
-        <w:tc>
-          <w:tcPr>
-            <w:tcW w:w="7639" w:type="dxa"/>
-          </w:tcPr>
-          <w:p>
-            <w:pPr>
-              <w:pStyle w:val="NoSpacing"/>
-            </w:pPr>
-            <w:r>
-              <w:t>Hex code: #</w:t>
-            </w:r>
-          </w:p>
-          <w:p>
-            <w:pPr>
-              <w:pStyle w:val="NoSpacing"/>
-            </w:pPr>
-          </w:p>
-          <w:p>
-            <w:pPr>
-              <w:pStyle w:val="NoSpacing"/>
-            </w:pPr>
-          </w:p>
-        </w:tc>
-      </w:tr>
-      <w:tr>
-        <w:tc>
-          <w:tcPr>
-            <w:tcW w:w="1423" w:type="dxa"/>
-          </w:tcPr>
-          <w:p>
-            <w:pPr>
-              <w:pStyle w:val="NoSpacing"/>
-              <w:rPr>
-                <w:b/>
-              </w:rPr>
-            </w:pPr>
-            <w:r>
-              <w:rPr>
-                <w:b/>
-              </w:rPr>
-              <w:t>Velden:</w:t>
-            </w:r>
-          </w:p>
-        </w:tc>
-        <w:tc>
-          <w:tcPr>
-            <w:tcW w:w="7639" w:type="dxa"/>
-          </w:tcPr>
-          <w:p>
-            <w:pPr>
-              <w:pStyle w:val="NoSpacing"/>
-            </w:pPr>
-            <w:r>
-              <w:t>Hex code: #</w:t>
-            </w:r>
-          </w:p>
-          <w:p>
-            <w:pPr>
-              <w:pStyle w:val="NoSpacing"/>
-            </w:pPr>
-          </w:p>
-          <w:p>
-            <w:pPr>
-              <w:pStyle w:val="NoSpacing"/>
-            </w:pPr>
-          </w:p>
-        </w:tc>
-      </w:tr>
-    </w:tbl>
-    <w:p>
-      <w:pPr>
-        <w:pStyle w:val="NoSpacing"/>
+        <w:ind w:left="720"/>
       </w:pPr>
       <w:r>
         <w:br w:type="page"/>
@@ -5858,7 +5190,7 @@
       </w:pPr>
     </w:p>
     <w:sectPr>
-      <w:footerReference w:type="default" r:id="rId14"/>
+      <w:footerReference w:type="default" r:id="rId10"/>
       <w:pgSz w:w="11906" w:h="16838"/>
       <w:pgMar w:top="1417" w:right="1417" w:bottom="1417" w:left="1417" w:header="708" w:footer="708" w:gutter="0"/>
       <w:pgNumType w:start="0"/>
@@ -5981,7 +5313,7 @@
                 <w:bCs/>
                 <w:noProof/>
               </w:rPr>
-              <w:t>1</w:t>
+              <w:t>3</w:t>
             </w:r>
             <w:r>
               <w:rPr>
@@ -6026,7 +5358,7 @@
                 <w:bCs/>
                 <w:noProof/>
               </w:rPr>
-              <w:t>8</w:t>
+              <w:t>4</w:t>
             </w:r>
             <w:r>
               <w:rPr>
@@ -7220,7 +6552,7 @@
 </file>
 
 <file path=customXml/itemProps2.xml><?xml version="1.0" encoding="utf-8"?>
-<ds:datastoreItem xmlns:ds="http://schemas.openxmlformats.org/officeDocument/2006/customXml" ds:itemID="{F5450F5F-9002-48F7-B587-3BC415815C6C}">
+<ds:datastoreItem xmlns:ds="http://schemas.openxmlformats.org/officeDocument/2006/customXml" ds:itemID="{118763B7-4E9B-484E-98B4-71B122425CBC}">
   <ds:schemaRefs>
     <ds:schemaRef ds:uri="http://schemas.openxmlformats.org/officeDocument/2006/bibliography"/>
   </ds:schemaRefs>

</xml_diff>